<commit_message>
Started 'Rapport.docx' for 'TP1_CPP'
</commit_message>
<xml_diff>
--- a/TP1_cpp/Rapport.docx
+++ b/TP1_cpp/Rapport.docx
@@ -4,6 +4,20 @@
   <w:body>
     <w:p>
       <w:pPr>
+        <w:pStyle w:val="Titre"/>
+        <w:rPr>
+          <w:lang w:val="fr-FR"/>
+        </w:rPr>
+      </w:pPr>
+      <w:r>
+        <w:rPr>
+          <w:lang w:val="fr-FR"/>
+        </w:rPr>
+        <w:t>TP1 C++ : Première classe</w:t>
+      </w:r>
+    </w:p>
+    <w:p>
+      <w:pPr>
         <w:pStyle w:val="Titre1"/>
         <w:rPr>
           <w:lang w:val="fr-FR"/>
@@ -18,6 +32,75 @@
     </w:p>
     <w:p>
       <w:pPr>
+        <w:rPr>
+          <w:lang w:val="fr-FR"/>
+        </w:rPr>
+      </w:pPr>
+      <w:r>
+        <w:rPr>
+          <w:lang w:val="fr-FR"/>
+        </w:rPr>
+        <w:t>Les objectifs de ce premier TP sont assez limités puisqu'il s'agit de la première prise en main des outils de programmation vue en cours. On a essayé ainsi d'appliquer des notions d'</w:t>
+      </w:r>
+      <w:proofErr w:type="spellStart"/>
+      <w:r>
+        <w:rPr>
+          <w:lang w:val="fr-FR"/>
+        </w:rPr>
+        <w:t>algorithmie</w:t>
+      </w:r>
+      <w:proofErr w:type="spellEnd"/>
+      <w:r>
+        <w:rPr>
+          <w:lang w:val="fr-FR"/>
+        </w:rPr>
+        <w:t xml:space="preserve">, d'orienté objets et de technique spécifique tels-que l'allocation dynamique, le </w:t>
+      </w:r>
+      <w:proofErr w:type="spellStart"/>
+      <w:r>
+        <w:rPr>
+          <w:lang w:val="fr-FR"/>
+        </w:rPr>
+        <w:t>gcc</w:t>
+      </w:r>
+      <w:proofErr w:type="spellEnd"/>
+      <w:r>
+        <w:rPr>
+          <w:lang w:val="fr-FR"/>
+        </w:rPr>
+        <w:t xml:space="preserve"> ou le </w:t>
+      </w:r>
+      <w:proofErr w:type="spellStart"/>
+      <w:r>
+        <w:rPr>
+          <w:lang w:val="fr-FR"/>
+        </w:rPr>
+        <w:t>makefile</w:t>
+      </w:r>
+      <w:proofErr w:type="spellEnd"/>
+      <w:r>
+        <w:rPr>
+          <w:lang w:val="fr-FR"/>
+        </w:rPr>
+        <w:t xml:space="preserve">. Ce TP nous a </w:t>
+      </w:r>
+      <w:proofErr w:type="spellStart"/>
+      <w:r>
+        <w:rPr>
+          <w:lang w:val="fr-FR"/>
+        </w:rPr>
+        <w:t>permit</w:t>
+      </w:r>
+      <w:proofErr w:type="spellEnd"/>
+      <w:r>
+        <w:rPr>
+          <w:lang w:val="fr-FR"/>
+        </w:rPr>
+        <w:t xml:space="preserve"> d'apprendre à bien structurer son code (respecter le guide de style INSA) et bien le commenté pour qu'il soit facile à lire.</w:t>
+      </w:r>
+    </w:p>
+    <w:p>
+      <w:pPr>
         <w:pStyle w:val="Titre1"/>
         <w:rPr>
           <w:lang w:val="fr-FR"/>
@@ -36,6 +119,26 @@
           <w:lang w:val="fr-FR"/>
         </w:rPr>
       </w:pPr>
+      <w:r>
+        <w:rPr>
+          <w:lang w:val="fr-FR"/>
+        </w:rPr>
+        <w:t xml:space="preserve">L'application qu'on nous a demandée de concevoir doit manipuler une seule classe simple mais dynamique qui représente une collection d'objets quelconque. Cette classe doit ainsi contenir deux </w:t>
+      </w:r>
+      <w:proofErr w:type="gramStart"/>
+      <w:r>
+        <w:rPr>
+          <w:lang w:val="fr-FR"/>
+        </w:rPr>
+        <w:t>constructeur</w:t>
+      </w:r>
+      <w:proofErr w:type="gramEnd"/>
+      <w:r>
+        <w:rPr>
+          <w:lang w:val="fr-FR"/>
+        </w:rPr>
+        <w:t xml:space="preserve"> : un pour créer une collection vierge avec une capacité fixé à la création et un deuxième pour initialiser la collection avec un tableau d'objets donné et une méthode pour afficher son contenu. Cette classe doit contenir une méthode pour ajouter et une autre pour retirer un objet donné en paramètre dans la collection, une méthode pour ajuster la taille de la collection à la taille spécifié et une méthode qui sert à réunir deux collections d'objets. Il nous faut aussi implémenter le destructeur de la classe étant donné la nature dynamique de la classe collection.</w:t>
+      </w:r>
     </w:p>
     <w:p>
       <w:pPr>
@@ -53,25 +156,203 @@
     </w:p>
     <w:p>
       <w:pPr>
-        <w:pStyle w:val="Titre1"/>
-        <w:rPr>
-          <w:lang w:val="fr-FR"/>
-        </w:rPr>
-      </w:pPr>
-      <w:r>
-        <w:rPr>
-          <w:lang w:val="fr-FR"/>
-        </w:rPr>
-        <w:t>TESTS</w:t>
-      </w:r>
-      <w:r>
-        <w:rPr>
-          <w:lang w:val="fr-FR"/>
-        </w:rPr>
-        <w:t xml:space="preserve"> UNITAIRES</w:t>
+        <w:rPr>
+          <w:lang w:val="fr-FR"/>
+        </w:rPr>
+      </w:pPr>
+      <w:r>
+        <w:rPr>
+          <w:lang w:val="fr-FR"/>
+        </w:rPr>
+        <w:t xml:space="preserve">Le cahier des charges a été volontairement flou et ambigu. Il a donc fallu faire plusieurs choix pour pouvoir implémenter la classe collection. Étant donné qu'il nous a été </w:t>
+      </w:r>
+      <w:proofErr w:type="spellStart"/>
+      <w:r>
+        <w:rPr>
+          <w:lang w:val="fr-FR"/>
+        </w:rPr>
+        <w:t>interdis</w:t>
+      </w:r>
+      <w:proofErr w:type="spellEnd"/>
+      <w:r>
+        <w:rPr>
+          <w:lang w:val="fr-FR"/>
+        </w:rPr>
+        <w:t xml:space="preserve"> d'utiliser les </w:t>
+      </w:r>
+      <w:proofErr w:type="spellStart"/>
+      <w:r>
+        <w:rPr>
+          <w:lang w:val="fr-FR"/>
+        </w:rPr>
+        <w:t>templates</w:t>
+      </w:r>
+      <w:proofErr w:type="spellEnd"/>
+      <w:r>
+        <w:rPr>
+          <w:lang w:val="fr-FR"/>
+        </w:rPr>
+        <w:t>, nous avons choisi de créer une classe simple nommée « dog » qui sera contenue par notre collection.</w:t>
+      </w:r>
+    </w:p>
+    <w:p>
+      <w:pPr>
+        <w:rPr>
+          <w:lang w:val="fr-FR"/>
+        </w:rPr>
+      </w:pPr>
+      <w:r>
+        <w:rPr>
+          <w:lang w:val="fr-FR"/>
+        </w:rPr>
+        <w:t xml:space="preserve">La classe dog nous permet de mettre en évidence le fait que le type de données contenu par la classe collection </w:t>
+      </w:r>
+      <w:proofErr w:type="gramStart"/>
+      <w:r>
+        <w:rPr>
+          <w:lang w:val="fr-FR"/>
+        </w:rPr>
+        <w:t>pourrai</w:t>
+      </w:r>
+      <w:proofErr w:type="gramEnd"/>
+      <w:r>
+        <w:rPr>
+          <w:lang w:val="fr-FR"/>
+        </w:rPr>
+        <w:t xml:space="preserve"> être de taille quelconque. Afin d'éviter des copies de données éventuellement de taille supérieure à celle d'un pointeur, on a choisi d'utiliser un tableau de pointeurs qui pointent sur des </w:t>
+      </w:r>
+      <w:proofErr w:type="spellStart"/>
+      <w:r>
+        <w:rPr>
+          <w:lang w:val="fr-FR"/>
+        </w:rPr>
+        <w:t>dogs</w:t>
+      </w:r>
+      <w:proofErr w:type="spellEnd"/>
+      <w:r>
+        <w:rPr>
+          <w:lang w:val="fr-FR"/>
+        </w:rPr>
+        <w:t xml:space="preserve"> comme structure de données interne à la classe collection. La classe collection va ainsi manipuler voir copier le tableau de pointeur au lieu des objets de type dog afin d'optimiser la mémoire et le temps d’exécution de l'application.</w:t>
+      </w:r>
+    </w:p>
+    <w:p>
+      <w:pPr>
+        <w:rPr>
+          <w:lang w:val="fr-FR"/>
+        </w:rPr>
+      </w:pPr>
+      <w:r>
+        <w:rPr>
+          <w:lang w:val="fr-FR"/>
+        </w:rPr>
+        <w:t>Un autre choix qui a été pris était d'ordonner les éléments de la collection dans l'ordre d'ajout.</w:t>
+      </w:r>
+    </w:p>
+    <w:p>
+      <w:pPr>
+        <w:rPr>
+          <w:lang w:val="fr-FR"/>
+        </w:rPr>
+      </w:pPr>
+      <w:r>
+        <w:rPr>
+          <w:lang w:val="fr-FR"/>
+        </w:rPr>
+        <w:t xml:space="preserve">Nous avons en outre choisit d'empêché le compilateur d'implémenter automatiquement le constructeur de copie et le « copy </w:t>
+      </w:r>
+      <w:proofErr w:type="spellStart"/>
+      <w:r>
+        <w:rPr>
+          <w:lang w:val="fr-FR"/>
+        </w:rPr>
+        <w:t>assignment</w:t>
+      </w:r>
+      <w:proofErr w:type="spellEnd"/>
+      <w:r>
+        <w:rPr>
+          <w:lang w:val="fr-FR"/>
+        </w:rPr>
+        <w:t xml:space="preserve"> </w:t>
+      </w:r>
+      <w:proofErr w:type="spellStart"/>
+      <w:r>
+        <w:rPr>
+          <w:lang w:val="fr-FR"/>
+        </w:rPr>
+        <w:t>operator</w:t>
+      </w:r>
+      <w:proofErr w:type="spellEnd"/>
+      <w:r>
+        <w:rPr>
+          <w:lang w:val="fr-FR"/>
+        </w:rPr>
+        <w:t xml:space="preserve"> » avec le mot clés « </w:t>
+      </w:r>
+      <w:proofErr w:type="spellStart"/>
+      <w:r>
+        <w:rPr>
+          <w:lang w:val="fr-FR"/>
+        </w:rPr>
+        <w:t>delete</w:t>
+      </w:r>
+      <w:proofErr w:type="spellEnd"/>
+      <w:r>
+        <w:rPr>
+          <w:lang w:val="fr-FR"/>
+        </w:rPr>
+        <w:t xml:space="preserve"> » car il nous était interdis de les implémenter et que la classe collection contient un pointeur qui ne devrait pas être copié par valeur lors de la copie de l'objet de type collection.</w:t>
+      </w:r>
+    </w:p>
+    <w:p>
+      <w:pPr>
+        <w:rPr>
+          <w:lang w:val="fr-FR"/>
+        </w:rPr>
+      </w:pPr>
+      <w:r>
+        <w:rPr>
+          <w:lang w:val="fr-FR"/>
+        </w:rPr>
+        <w:t xml:space="preserve">Concernant l'allocation de mémoire pour l'ajout d'objets dans la collection, on a préféré d'allouer de la mémoire par paquet c'est à dire : allouer plusieurs éléments vide à mettre dans la collection à la fois afin de réduire le cout d'ajout </w:t>
+      </w:r>
+      <w:proofErr w:type="spellStart"/>
+      <w:r>
+        <w:rPr>
+          <w:lang w:val="fr-FR"/>
+        </w:rPr>
+        <w:t>d'ajout</w:t>
+      </w:r>
+      <w:proofErr w:type="spellEnd"/>
+      <w:r>
+        <w:rPr>
+          <w:lang w:val="fr-FR"/>
+        </w:rPr>
+        <w:t xml:space="preserve"> d'objets à la collection.</w:t>
       </w:r>
       <w:bookmarkStart w:id="0" w:name="_GoBack"/>
       <w:bookmarkEnd w:id="0"/>
+    </w:p>
+    <w:p>
+      <w:pPr>
+        <w:pStyle w:val="Titre1"/>
+        <w:rPr>
+          <w:lang w:val="fr-FR"/>
+        </w:rPr>
+      </w:pPr>
+      <w:r>
+        <w:rPr>
+          <w:lang w:val="fr-FR"/>
+        </w:rPr>
+        <w:lastRenderedPageBreak/>
+        <w:t>TESTS</w:t>
+      </w:r>
+      <w:r>
+        <w:rPr>
+          <w:lang w:val="fr-FR"/>
+        </w:rPr>
+        <w:t xml:space="preserve"> UNITAIRES</w:t>
+      </w:r>
     </w:p>
     <w:p>
       <w:pPr>
@@ -559,6 +840,40 @@
       <w:szCs w:val="32"/>
     </w:rPr>
   </w:style>
+  <w:style w:type="paragraph" w:styleId="Titre">
+    <w:name w:val="Title"/>
+    <w:basedOn w:val="Normal"/>
+    <w:next w:val="Normal"/>
+    <w:link w:val="TitreCar"/>
+    <w:uiPriority w:val="10"/>
+    <w:qFormat/>
+    <w:rsid w:val="009C37E2"/>
+    <w:pPr>
+      <w:spacing w:after="0" w:line="240" w:lineRule="auto"/>
+      <w:contextualSpacing/>
+    </w:pPr>
+    <w:rPr>
+      <w:rFonts w:asciiTheme="majorHAnsi" w:eastAsiaTheme="majorEastAsia" w:hAnsiTheme="majorHAnsi" w:cstheme="majorBidi"/>
+      <w:spacing w:val="-10"/>
+      <w:kern w:val="28"/>
+      <w:sz w:val="56"/>
+      <w:szCs w:val="56"/>
+    </w:rPr>
+  </w:style>
+  <w:style w:type="character" w:customStyle="1" w:styleId="TitreCar">
+    <w:name w:val="Titre Car"/>
+    <w:basedOn w:val="Policepardfaut"/>
+    <w:link w:val="Titre"/>
+    <w:uiPriority w:val="10"/>
+    <w:rsid w:val="009C37E2"/>
+    <w:rPr>
+      <w:rFonts w:asciiTheme="majorHAnsi" w:eastAsiaTheme="majorEastAsia" w:hAnsiTheme="majorHAnsi" w:cstheme="majorBidi"/>
+      <w:spacing w:val="-10"/>
+      <w:kern w:val="28"/>
+      <w:sz w:val="56"/>
+      <w:szCs w:val="56"/>
+    </w:rPr>
+  </w:style>
 </w:styles>
 </file>
 

</xml_diff>

<commit_message>
Improved 'Rapport.docx' of 'TP1_CPP'
</commit_message>
<xml_diff>
--- a/TP1_cpp/Rapport.docx
+++ b/TP1_cpp/Rapport.docx
@@ -5,6 +5,7 @@
     <w:p>
       <w:pPr>
         <w:pStyle w:val="Titre"/>
+        <w:jc w:val="both"/>
         <w:rPr>
           <w:lang w:val="fr-FR"/>
         </w:rPr>
@@ -19,6 +20,7 @@
     <w:p>
       <w:pPr>
         <w:pStyle w:val="Titre1"/>
+        <w:jc w:val="both"/>
         <w:rPr>
           <w:lang w:val="fr-FR"/>
         </w:rPr>
@@ -32,6 +34,7 @@
     </w:p>
     <w:p>
       <w:pPr>
+        <w:jc w:val="both"/>
         <w:rPr>
           <w:lang w:val="fr-FR"/>
         </w:rPr>
@@ -47,7 +50,19 @@
         <w:rPr>
           <w:lang w:val="fr-FR"/>
         </w:rPr>
-        <w:t>algorithmie</w:t>
+        <w:t>algorithm</w:t>
+      </w:r>
+      <w:r>
+        <w:rPr>
+          <w:lang w:val="fr-FR"/>
+        </w:rPr>
+        <w:t>i</w:t>
+      </w:r>
+      <w:r>
+        <w:rPr>
+          <w:lang w:val="fr-FR"/>
+        </w:rPr>
+        <w:t>e</w:t>
       </w:r>
       <w:proofErr w:type="spellEnd"/>
       <w:r>
@@ -84,14 +99,12 @@
         </w:rPr>
         <w:t xml:space="preserve">. Ce TP nous a </w:t>
       </w:r>
-      <w:proofErr w:type="spellStart"/>
-      <w:r>
-        <w:rPr>
-          <w:lang w:val="fr-FR"/>
-        </w:rPr>
-        <w:t>permit</w:t>
-      </w:r>
-      <w:proofErr w:type="spellEnd"/>
+      <w:r>
+        <w:rPr>
+          <w:lang w:val="fr-FR"/>
+        </w:rPr>
+        <w:t>permis</w:t>
+      </w:r>
       <w:r>
         <w:rPr>
           <w:lang w:val="fr-FR"/>
@@ -102,6 +115,7 @@
     <w:p>
       <w:pPr>
         <w:pStyle w:val="Titre1"/>
+        <w:jc w:val="both"/>
         <w:rPr>
           <w:lang w:val="fr-FR"/>
         </w:rPr>
@@ -115,6 +129,7 @@
     </w:p>
     <w:p>
       <w:pPr>
+        <w:jc w:val="both"/>
         <w:rPr>
           <w:lang w:val="fr-FR"/>
         </w:rPr>
@@ -125,238 +140,1547 @@
         </w:rPr>
         <w:t xml:space="preserve">L'application qu'on nous a demandée de concevoir doit manipuler une seule classe simple mais dynamique qui représente une collection d'objets quelconque. Cette classe doit ainsi contenir deux </w:t>
       </w:r>
+      <w:r>
+        <w:rPr>
+          <w:lang w:val="fr-FR"/>
+        </w:rPr>
+        <w:t>constructeurs</w:t>
+      </w:r>
+      <w:r>
+        <w:rPr>
+          <w:lang w:val="fr-FR"/>
+        </w:rPr>
+        <w:t xml:space="preserve"> : un pour créer une collection vierge avec une capacité fixé à la création et un deuxième pour initialiser la collection avec un tableau d'objets donné et une méthode pour afficher son contenu. Cette classe doit contenir une méthode pour ajouter et une autre pour retirer un objet donné en paramètre dans la collection, une méthode pour ajuster la taille de la collection à la taille spécifié et une méthode qui sert à réunir deux collections d'objets. Il nous faut aussi implémenter le destructeur de la classe étant donné la nature dynamique de la classe </w:t>
+      </w:r>
+      <w:r>
+        <w:rPr>
+          <w:lang w:val="fr-FR"/>
+        </w:rPr>
+        <w:t>‘</w:t>
+      </w:r>
+      <w:r>
+        <w:rPr>
+          <w:rFonts w:ascii="Consolas" w:hAnsi="Consolas" w:cs="Consolas"/>
+          <w:color w:val="2B91AF"/>
+          <w:sz w:val="19"/>
+          <w:szCs w:val="19"/>
+          <w:highlight w:val="white"/>
+          <w:lang w:val="fr-FR"/>
+        </w:rPr>
+        <w:t>collection</w:t>
+      </w:r>
+      <w:r>
+        <w:rPr>
+          <w:lang w:val="fr-FR"/>
+        </w:rPr>
+        <w:t>’</w:t>
+      </w:r>
+      <w:r>
+        <w:rPr>
+          <w:lang w:val="fr-FR"/>
+        </w:rPr>
+        <w:t>.</w:t>
+      </w:r>
+    </w:p>
+    <w:p>
+      <w:pPr>
+        <w:pStyle w:val="Titre1"/>
+        <w:jc w:val="both"/>
+        <w:rPr>
+          <w:lang w:val="fr-FR"/>
+        </w:rPr>
+      </w:pPr>
+      <w:r>
+        <w:rPr>
+          <w:lang w:val="fr-FR"/>
+        </w:rPr>
+        <w:t>REALISATION</w:t>
+      </w:r>
+    </w:p>
+    <w:p>
+      <w:pPr>
+        <w:jc w:val="both"/>
+        <w:rPr>
+          <w:lang w:val="fr-FR"/>
+        </w:rPr>
+      </w:pPr>
+      <w:r>
+        <w:rPr>
+          <w:lang w:val="fr-FR"/>
+        </w:rPr>
+        <w:t xml:space="preserve">Le cahier des charges a été volontairement flou et ambigu. Il a donc fallu faire plusieurs choix pour pouvoir implémenter la classe collection. Étant donné qu'il nous a été </w:t>
+      </w:r>
+      <w:r>
+        <w:rPr>
+          <w:lang w:val="fr-FR"/>
+        </w:rPr>
+        <w:t>interdit</w:t>
+      </w:r>
+      <w:r>
+        <w:rPr>
+          <w:lang w:val="fr-FR"/>
+        </w:rPr>
+        <w:t xml:space="preserve"> d'utiliser les </w:t>
+      </w:r>
+      <w:proofErr w:type="spellStart"/>
+      <w:r>
+        <w:rPr>
+          <w:lang w:val="fr-FR"/>
+        </w:rPr>
+        <w:t>templates</w:t>
+      </w:r>
+      <w:proofErr w:type="spellEnd"/>
+      <w:r>
+        <w:rPr>
+          <w:lang w:val="fr-FR"/>
+        </w:rPr>
+        <w:t xml:space="preserve">, nous avons choisi de créer une </w:t>
+      </w:r>
+      <w:r>
+        <w:rPr>
+          <w:lang w:val="fr-FR"/>
+        </w:rPr>
+        <w:t>struc</w:t>
+      </w:r>
+      <w:r>
+        <w:rPr>
+          <w:lang w:val="fr-FR"/>
+        </w:rPr>
+        <w:t>tu</w:t>
+      </w:r>
+      <w:r>
+        <w:rPr>
+          <w:lang w:val="fr-FR"/>
+        </w:rPr>
+        <w:t>re</w:t>
+      </w:r>
+      <w:r>
+        <w:rPr>
+          <w:lang w:val="fr-FR"/>
+        </w:rPr>
+        <w:t xml:space="preserve"> simple nommée </w:t>
+      </w:r>
+      <w:r>
+        <w:rPr>
+          <w:lang w:val="fr-FR"/>
+        </w:rPr>
+        <w:t>‘</w:t>
+      </w:r>
+      <w:r>
+        <w:rPr>
+          <w:rFonts w:ascii="Consolas" w:hAnsi="Consolas" w:cs="Consolas"/>
+          <w:color w:val="2B91AF"/>
+          <w:sz w:val="19"/>
+          <w:szCs w:val="19"/>
+          <w:highlight w:val="white"/>
+          <w:lang w:val="fr-FR"/>
+        </w:rPr>
+        <w:t>dog</w:t>
+      </w:r>
+      <w:r>
+        <w:rPr>
+          <w:lang w:val="fr-FR"/>
+        </w:rPr>
+        <w:t>‘</w:t>
+      </w:r>
+      <w:r>
+        <w:rPr>
+          <w:lang w:val="fr-FR"/>
+        </w:rPr>
+        <w:t xml:space="preserve"> qui </w:t>
+      </w:r>
+      <w:r>
+        <w:rPr>
+          <w:lang w:val="fr-FR"/>
+        </w:rPr>
+        <w:t>représente les éléments</w:t>
+      </w:r>
+      <w:r>
+        <w:rPr>
+          <w:lang w:val="fr-FR"/>
+        </w:rPr>
+        <w:t xml:space="preserve"> contenu</w:t>
+      </w:r>
+      <w:r>
+        <w:rPr>
+          <w:lang w:val="fr-FR"/>
+        </w:rPr>
+        <w:t>s</w:t>
+      </w:r>
+      <w:r>
+        <w:rPr>
+          <w:lang w:val="fr-FR"/>
+        </w:rPr>
+        <w:t xml:space="preserve"> par notre collection.</w:t>
+      </w:r>
+    </w:p>
+    <w:p>
+      <w:pPr>
+        <w:jc w:val="both"/>
+        <w:rPr>
+          <w:lang w:val="fr-FR"/>
+        </w:rPr>
+      </w:pPr>
+      <w:r>
+        <w:rPr>
+          <w:lang w:val="fr-FR"/>
+        </w:rPr>
+        <w:t xml:space="preserve">La classe dog nous permet de mettre en évidence le fait que le type de données contenu par la classe collection </w:t>
+      </w:r>
+      <w:r>
+        <w:rPr>
+          <w:lang w:val="fr-FR"/>
+        </w:rPr>
+        <w:t>pourrai</w:t>
+      </w:r>
+      <w:r>
+        <w:rPr>
+          <w:lang w:val="fr-FR"/>
+        </w:rPr>
+        <w:t>t</w:t>
+      </w:r>
+      <w:r>
+        <w:rPr>
+          <w:lang w:val="fr-FR"/>
+        </w:rPr>
+        <w:t xml:space="preserve"> être de taille quelconque. Afin d'éviter des copies de données éventuellement de taille supérieure à celle d'un pointeur, on a choisi d'utiliser un tableau de pointeurs qui pointent sur des </w:t>
+      </w:r>
+      <w:proofErr w:type="spellStart"/>
+      <w:r>
+        <w:rPr>
+          <w:lang w:val="fr-FR"/>
+        </w:rPr>
+        <w:t>dogs</w:t>
+      </w:r>
+      <w:proofErr w:type="spellEnd"/>
+      <w:r>
+        <w:rPr>
+          <w:lang w:val="fr-FR"/>
+        </w:rPr>
+        <w:t xml:space="preserve"> comme structure de données interne à la classe collection. La classe collection va ainsi manipuler voir copier le tableau de pointeur au lieu des objets de type dog afin d'optimiser la mémoire et le temps d’exécution de l'application.</w:t>
+      </w:r>
+    </w:p>
+    <w:p>
+      <w:pPr>
+        <w:jc w:val="both"/>
+        <w:rPr>
+          <w:lang w:val="fr-FR"/>
+        </w:rPr>
+      </w:pPr>
+      <w:r>
+        <w:rPr>
+          <w:lang w:val="fr-FR"/>
+        </w:rPr>
+        <w:t>Un autre choix qui a été pris était d'ordonner les éléments de la collection dans l'ordre d'ajout.</w:t>
+      </w:r>
+      <w:r>
+        <w:rPr>
+          <w:lang w:val="fr-FR"/>
+        </w:rPr>
+        <w:t xml:space="preserve"> Ce choix permet d’avoir une structure de donnée simple et légère.</w:t>
+      </w:r>
+      <w:r>
+        <w:rPr>
+          <w:lang w:val="fr-FR"/>
+        </w:rPr>
+        <w:t xml:space="preserve"> D’un point de vue algorithmique, le fait que les éléments ne soient pas triés</w:t>
+      </w:r>
+      <w:r>
+        <w:rPr>
+          <w:lang w:val="fr-FR"/>
+        </w:rPr>
+        <w:t xml:space="preserve"> selon leur valeurs</w:t>
+      </w:r>
+      <w:r>
+        <w:rPr>
+          <w:lang w:val="fr-FR"/>
+        </w:rPr>
+        <w:t xml:space="preserve"> augmente la complexité de certaines opérations</w:t>
+      </w:r>
+      <w:r>
+        <w:rPr>
+          <w:lang w:val="fr-FR"/>
+        </w:rPr>
+        <w:t xml:space="preserve"> comme le retrait</w:t>
+      </w:r>
+      <w:r>
+        <w:rPr>
+          <w:lang w:val="fr-FR"/>
+        </w:rPr>
+        <w:t>, mais en réalité, le fait que l’on travaille sur un simple tableau C de pointeurs peut être très performant (mémoire alignée, mise en cache du processeur</w:t>
+      </w:r>
+      <w:r>
+        <w:rPr>
+          <w:lang w:val="fr-FR"/>
+        </w:rPr>
+        <w:t>, …</w:t>
+      </w:r>
+      <w:r>
+        <w:rPr>
+          <w:lang w:val="fr-FR"/>
+        </w:rPr>
+        <w:t>).</w:t>
+      </w:r>
+    </w:p>
+    <w:p>
+      <w:pPr>
+        <w:jc w:val="both"/>
+        <w:rPr>
+          <w:lang w:val="fr-FR"/>
+        </w:rPr>
+      </w:pPr>
+      <w:r>
+        <w:rPr>
+          <w:lang w:val="fr-FR"/>
+        </w:rPr>
+        <w:t xml:space="preserve">Nous avons en outre choisit d'empêché le compilateur d'implémenter automatiquement le constructeur de copie et le « copy </w:t>
+      </w:r>
+      <w:proofErr w:type="spellStart"/>
+      <w:r>
+        <w:rPr>
+          <w:lang w:val="fr-FR"/>
+        </w:rPr>
+        <w:t>assignment</w:t>
+      </w:r>
+      <w:proofErr w:type="spellEnd"/>
+      <w:r>
+        <w:rPr>
+          <w:lang w:val="fr-FR"/>
+        </w:rPr>
+        <w:t xml:space="preserve"> </w:t>
+      </w:r>
+      <w:proofErr w:type="spellStart"/>
+      <w:r>
+        <w:rPr>
+          <w:lang w:val="fr-FR"/>
+        </w:rPr>
+        <w:t>operator</w:t>
+      </w:r>
+      <w:proofErr w:type="spellEnd"/>
+      <w:r>
+        <w:rPr>
+          <w:lang w:val="fr-FR"/>
+        </w:rPr>
+        <w:t xml:space="preserve"> » avec le mot clés </w:t>
+      </w:r>
+      <w:r>
+        <w:rPr>
+          <w:lang w:val="fr-FR"/>
+        </w:rPr>
+        <w:t>‘</w:t>
+      </w:r>
+      <w:proofErr w:type="spellStart"/>
+      <w:r>
+        <w:rPr>
+          <w:rFonts w:ascii="Consolas" w:hAnsi="Consolas" w:cs="Consolas"/>
+          <w:color w:val="008080"/>
+          <w:sz w:val="19"/>
+          <w:szCs w:val="19"/>
+          <w:highlight w:val="white"/>
+          <w:lang w:val="fr-FR"/>
+        </w:rPr>
+        <w:t>delete</w:t>
+      </w:r>
+      <w:proofErr w:type="spellEnd"/>
+      <w:r>
+        <w:rPr>
+          <w:lang w:val="fr-FR"/>
+        </w:rPr>
+        <w:t xml:space="preserve">’ </w:t>
+      </w:r>
+      <w:r>
+        <w:rPr>
+          <w:lang w:val="fr-FR"/>
+        </w:rPr>
+        <w:t xml:space="preserve">car il nous était interdis de les implémenter et la classe </w:t>
+      </w:r>
+      <w:r>
+        <w:rPr>
+          <w:lang w:val="fr-FR"/>
+        </w:rPr>
+        <w:t>‘</w:t>
+      </w:r>
+      <w:r>
+        <w:rPr>
+          <w:rFonts w:ascii="Consolas" w:hAnsi="Consolas" w:cs="Consolas"/>
+          <w:color w:val="2B91AF"/>
+          <w:sz w:val="19"/>
+          <w:szCs w:val="19"/>
+          <w:highlight w:val="white"/>
+          <w:lang w:val="fr-FR"/>
+        </w:rPr>
+        <w:t>collection</w:t>
+      </w:r>
+      <w:r>
+        <w:rPr>
+          <w:lang w:val="fr-FR"/>
+        </w:rPr>
+        <w:t>’</w:t>
+      </w:r>
+      <w:r>
+        <w:rPr>
+          <w:lang w:val="fr-FR"/>
+        </w:rPr>
+        <w:t xml:space="preserve"> contient un pointeur qui ne devrait pas être copié par valeur lors de la copie de l'objet de type collection.</w:t>
+      </w:r>
+    </w:p>
+    <w:p>
+      <w:pPr>
+        <w:jc w:val="both"/>
+        <w:rPr>
+          <w:lang w:val="fr-FR"/>
+        </w:rPr>
+      </w:pPr>
+      <w:r>
+        <w:rPr>
+          <w:lang w:val="fr-FR"/>
+        </w:rPr>
+        <w:lastRenderedPageBreak/>
+        <w:t>Concernant l'allocation de mémoire pour l'ajout d'objets dan</w:t>
+      </w:r>
+      <w:r>
+        <w:rPr>
+          <w:lang w:val="fr-FR"/>
+        </w:rPr>
+        <w:t xml:space="preserve">s la collection, </w:t>
+      </w:r>
+      <w:r>
+        <w:rPr>
+          <w:lang w:val="fr-FR"/>
+        </w:rPr>
+        <w:t>nous avons</w:t>
+      </w:r>
+      <w:r>
+        <w:rPr>
+          <w:lang w:val="fr-FR"/>
+        </w:rPr>
+        <w:t xml:space="preserve"> préféré </w:t>
+      </w:r>
+      <w:r>
+        <w:rPr>
+          <w:lang w:val="fr-FR"/>
+        </w:rPr>
+        <w:t>allouer la mémoire par paquet c'est à dire : allouer plusieurs éléments vide à mettre dans la collection à la fois afin de réduir</w:t>
+      </w:r>
+      <w:r>
+        <w:rPr>
+          <w:lang w:val="fr-FR"/>
+        </w:rPr>
+        <w:t>e le co</w:t>
+      </w:r>
+      <w:r>
+        <w:rPr>
+          <w:lang w:val="fr-FR"/>
+        </w:rPr>
+        <w:t>û</w:t>
+      </w:r>
+      <w:r>
+        <w:rPr>
+          <w:lang w:val="fr-FR"/>
+        </w:rPr>
+        <w:t xml:space="preserve">t des </w:t>
+      </w:r>
+      <w:r>
+        <w:rPr>
+          <w:lang w:val="fr-FR"/>
+        </w:rPr>
+        <w:t>ajout</w:t>
+      </w:r>
+      <w:r>
+        <w:rPr>
+          <w:lang w:val="fr-FR"/>
+        </w:rPr>
+        <w:t>s</w:t>
+      </w:r>
+      <w:r>
+        <w:rPr>
+          <w:lang w:val="fr-FR"/>
+        </w:rPr>
+        <w:t xml:space="preserve"> </w:t>
+      </w:r>
+      <w:r>
+        <w:rPr>
+          <w:lang w:val="fr-FR"/>
+        </w:rPr>
+        <w:t>d'objets à la collection</w:t>
+      </w:r>
+      <w:r>
+        <w:rPr>
+          <w:lang w:val="fr-FR"/>
+        </w:rPr>
+        <w:t xml:space="preserve"> (la capacité double à chaque nouvelle allocation)</w:t>
+      </w:r>
+      <w:r>
+        <w:rPr>
+          <w:lang w:val="fr-FR"/>
+        </w:rPr>
+        <w:t>.</w:t>
+      </w:r>
+    </w:p>
+    <w:p>
+      <w:pPr>
+        <w:jc w:val="both"/>
+        <w:rPr>
+          <w:lang w:val="fr-FR"/>
+        </w:rPr>
+      </w:pPr>
+    </w:p>
+    <w:p>
+      <w:pPr>
+        <w:pStyle w:val="Titre1"/>
+        <w:jc w:val="both"/>
+        <w:rPr>
+          <w:lang w:val="fr-FR"/>
+        </w:rPr>
+      </w:pPr>
+      <w:r>
+        <w:rPr>
+          <w:lang w:val="fr-FR"/>
+        </w:rPr>
+        <w:t>TESTS</w:t>
+      </w:r>
+      <w:r>
+        <w:rPr>
+          <w:lang w:val="fr-FR"/>
+        </w:rPr>
+        <w:t xml:space="preserve"> UNITAIRES</w:t>
+      </w:r>
+    </w:p>
+    <w:p>
+      <w:pPr>
+        <w:jc w:val="both"/>
+        <w:rPr>
+          <w:lang w:val="fr-FR"/>
+        </w:rPr>
+      </w:pPr>
+      <w:r>
+        <w:rPr>
+          <w:lang w:val="fr-FR"/>
+        </w:rPr>
+        <w:t>Afin de vérifier le bon fonctionnement de notre classe ‘</w:t>
+      </w:r>
+      <w:r>
+        <w:rPr>
+          <w:rFonts w:ascii="Consolas" w:hAnsi="Consolas" w:cs="Consolas"/>
+          <w:color w:val="2B91AF"/>
+          <w:sz w:val="19"/>
+          <w:szCs w:val="19"/>
+          <w:highlight w:val="white"/>
+          <w:lang w:val="fr-FR"/>
+        </w:rPr>
+        <w:t>collection</w:t>
+      </w:r>
+      <w:r>
+        <w:rPr>
+          <w:lang w:val="fr-FR"/>
+        </w:rPr>
+        <w:t>’, nous avons établis des tests unitaires, testant chacun une méthode de la classe.</w:t>
+      </w:r>
+    </w:p>
+    <w:p>
+      <w:pPr>
+        <w:jc w:val="both"/>
+        <w:rPr>
+          <w:lang w:val="fr-FR"/>
+        </w:rPr>
+      </w:pPr>
+      <w:r>
+        <w:rPr>
+          <w:lang w:val="fr-FR"/>
+        </w:rPr>
+        <w:t>Pour nous simplifier la tâche, nous avons tout d’abord crée une fonction ‘</w:t>
+      </w:r>
+      <w:r>
+        <w:rPr>
+          <w:rFonts w:ascii="Consolas" w:hAnsi="Consolas" w:cs="Consolas"/>
+          <w:color w:val="000000"/>
+          <w:sz w:val="19"/>
+          <w:szCs w:val="19"/>
+          <w:highlight w:val="white"/>
+          <w:lang w:val="fr-FR"/>
+        </w:rPr>
+        <w:t>test</w:t>
+      </w:r>
+      <w:r>
+        <w:rPr>
+          <w:lang w:val="fr-FR"/>
+        </w:rPr>
+        <w:t>’ prenant en entrée un pointeur vers une fonction qui test une méthode de la classe ‘</w:t>
+      </w:r>
+      <w:r>
+        <w:rPr>
+          <w:rFonts w:ascii="Consolas" w:hAnsi="Consolas" w:cs="Consolas"/>
+          <w:color w:val="2B91AF"/>
+          <w:sz w:val="19"/>
+          <w:szCs w:val="19"/>
+          <w:highlight w:val="white"/>
+          <w:lang w:val="fr-FR"/>
+        </w:rPr>
+        <w:t>collection</w:t>
+      </w:r>
+      <w:r>
+        <w:rPr>
+          <w:lang w:val="fr-FR"/>
+        </w:rPr>
+        <w:t>’.</w:t>
+      </w:r>
+      <w:r>
+        <w:rPr>
+          <w:lang w:val="fr-FR"/>
+        </w:rPr>
+        <w:t xml:space="preserve"> Cette fonction ‘</w:t>
+      </w:r>
+      <w:r>
+        <w:rPr>
+          <w:rFonts w:ascii="Consolas" w:hAnsi="Consolas" w:cs="Consolas"/>
+          <w:color w:val="000000"/>
+          <w:sz w:val="19"/>
+          <w:szCs w:val="19"/>
+          <w:highlight w:val="white"/>
+          <w:lang w:val="fr-FR"/>
+        </w:rPr>
+        <w:t>test</w:t>
+      </w:r>
+      <w:r>
+        <w:rPr>
+          <w:rFonts w:ascii="Consolas" w:hAnsi="Consolas" w:cs="Consolas"/>
+          <w:color w:val="000000"/>
+          <w:sz w:val="19"/>
+          <w:szCs w:val="19"/>
+          <w:lang w:val="fr-FR"/>
+        </w:rPr>
+        <w:t>’</w:t>
+      </w:r>
+      <w:r>
+        <w:rPr>
+          <w:rFonts w:ascii="Consolas" w:hAnsi="Consolas" w:cs="Consolas"/>
+          <w:color w:val="000000"/>
+          <w:sz w:val="19"/>
+          <w:szCs w:val="19"/>
+          <w:lang w:val="fr-FR"/>
+        </w:rPr>
+        <w:t xml:space="preserve"> </w:t>
+      </w:r>
+      <w:r>
+        <w:rPr>
+          <w:lang w:val="fr-FR"/>
+        </w:rPr>
+        <w:t xml:space="preserve">exécute le test dans une clause </w:t>
+      </w:r>
+      <w:proofErr w:type="spellStart"/>
+      <w:r>
+        <w:rPr>
+          <w:lang w:val="fr-FR"/>
+        </w:rPr>
+        <w:t>try</w:t>
+      </w:r>
+      <w:proofErr w:type="spellEnd"/>
+      <w:r>
+        <w:rPr>
+          <w:lang w:val="fr-FR"/>
+        </w:rPr>
+        <w:t xml:space="preserve">-catch </w:t>
+      </w:r>
+      <w:r>
+        <w:rPr>
+          <w:lang w:val="fr-FR"/>
+        </w:rPr>
+        <w:t xml:space="preserve">et redirige la sortie de </w:t>
+      </w:r>
+      <w:r>
+        <w:rPr>
+          <w:lang w:val="fr-FR"/>
+        </w:rPr>
+        <w:t>‘</w:t>
+      </w:r>
+      <w:proofErr w:type="spellStart"/>
+      <w:r>
+        <w:rPr>
+          <w:rFonts w:ascii="Consolas" w:hAnsi="Consolas" w:cs="Consolas"/>
+          <w:color w:val="000000"/>
+          <w:sz w:val="19"/>
+          <w:szCs w:val="19"/>
+          <w:highlight w:val="white"/>
+          <w:lang w:val="fr-FR"/>
+        </w:rPr>
+        <w:t>std</w:t>
+      </w:r>
+      <w:proofErr w:type="spellEnd"/>
       <w:proofErr w:type="gramStart"/>
       <w:r>
         <w:rPr>
-          <w:lang w:val="fr-FR"/>
-        </w:rPr>
-        <w:t>constructeur</w:t>
+          <w:rFonts w:ascii="Consolas" w:hAnsi="Consolas" w:cs="Consolas"/>
+          <w:color w:val="000000"/>
+          <w:sz w:val="19"/>
+          <w:szCs w:val="19"/>
+          <w:highlight w:val="white"/>
+          <w:lang w:val="fr-FR"/>
+        </w:rPr>
+        <w:t>::cout</w:t>
+      </w:r>
+      <w:r>
+        <w:rPr>
+          <w:lang w:val="fr-FR"/>
+        </w:rPr>
+        <w:t>’</w:t>
       </w:r>
       <w:proofErr w:type="gramEnd"/>
       <w:r>
         <w:rPr>
           <w:lang w:val="fr-FR"/>
         </w:rPr>
-        <w:t xml:space="preserve"> : un pour créer une collection vierge avec une capacité fixé à la création et un deuxième pour initialiser la collection avec un tableau d'objets donné et une méthode pour afficher son contenu. Cette classe doit contenir une méthode pour ajouter et une autre pour retirer un objet donné en paramètre dans la collection, une méthode pour ajuster la taille de la collection à la taille spécifié et une méthode qui sert à réunir deux collections d'objets. Il nous faut aussi implémenter le destructeur de la classe étant donné la nature dynamique de la classe collection.</w:t>
-      </w:r>
-    </w:p>
-    <w:p>
-      <w:pPr>
-        <w:pStyle w:val="Titre1"/>
-        <w:rPr>
-          <w:lang w:val="fr-FR"/>
-        </w:rPr>
-      </w:pPr>
-      <w:r>
-        <w:rPr>
-          <w:lang w:val="fr-FR"/>
-        </w:rPr>
-        <w:t>REALISATION</w:t>
-      </w:r>
-    </w:p>
-    <w:p>
-      <w:pPr>
-        <w:rPr>
-          <w:lang w:val="fr-FR"/>
-        </w:rPr>
-      </w:pPr>
-      <w:r>
-        <w:rPr>
-          <w:lang w:val="fr-FR"/>
-        </w:rPr>
-        <w:t xml:space="preserve">Le cahier des charges a été volontairement flou et ambigu. Il a donc fallu faire plusieurs choix pour pouvoir implémenter la classe collection. Étant donné qu'il nous a été </w:t>
-      </w:r>
-      <w:proofErr w:type="spellStart"/>
-      <w:r>
-        <w:rPr>
-          <w:lang w:val="fr-FR"/>
-        </w:rPr>
-        <w:t>interdis</w:t>
-      </w:r>
-      <w:proofErr w:type="spellEnd"/>
-      <w:r>
-        <w:rPr>
-          <w:lang w:val="fr-FR"/>
-        </w:rPr>
-        <w:t xml:space="preserve"> d'utiliser les </w:t>
-      </w:r>
-      <w:proofErr w:type="spellStart"/>
-      <w:r>
-        <w:rPr>
-          <w:lang w:val="fr-FR"/>
-        </w:rPr>
-        <w:t>templates</w:t>
-      </w:r>
-      <w:proofErr w:type="spellEnd"/>
-      <w:r>
-        <w:rPr>
-          <w:lang w:val="fr-FR"/>
-        </w:rPr>
-        <w:t>, nous avons choisi de créer une classe simple nommée « dog » qui sera contenue par notre collection.</w:t>
-      </w:r>
-    </w:p>
-    <w:p>
-      <w:pPr>
-        <w:rPr>
-          <w:lang w:val="fr-FR"/>
-        </w:rPr>
-      </w:pPr>
-      <w:r>
-        <w:rPr>
-          <w:lang w:val="fr-FR"/>
-        </w:rPr>
-        <w:t xml:space="preserve">La classe dog nous permet de mettre en évidence le fait que le type de données contenu par la classe collection </w:t>
+        <w:t xml:space="preserve"> de manière à vérifier si la sortie du test correspond à ce qui devrai</w:t>
+      </w:r>
+      <w:r>
+        <w:rPr>
+          <w:lang w:val="fr-FR"/>
+        </w:rPr>
+        <w:t>s</w:t>
+      </w:r>
+      <w:r>
+        <w:rPr>
+          <w:lang w:val="fr-FR"/>
+        </w:rPr>
+        <w:t xml:space="preserve"> être afficher si l</w:t>
+      </w:r>
+      <w:r>
+        <w:rPr>
+          <w:lang w:val="fr-FR"/>
+        </w:rPr>
+        <w:t>a méthode testé</w:t>
+      </w:r>
+      <w:r>
+        <w:rPr>
+          <w:lang w:val="fr-FR"/>
+        </w:rPr>
+        <w:t>e</w:t>
+      </w:r>
+      <w:r>
+        <w:rPr>
+          <w:lang w:val="fr-FR"/>
+        </w:rPr>
+        <w:t xml:space="preserve"> </w:t>
+      </w:r>
+      <w:r>
+        <w:rPr>
+          <w:lang w:val="fr-FR"/>
+        </w:rPr>
+        <w:t>est</w:t>
+      </w:r>
+      <w:r>
+        <w:rPr>
+          <w:lang w:val="fr-FR"/>
+        </w:rPr>
+        <w:t xml:space="preserve"> correcte.</w:t>
+      </w:r>
+    </w:p>
+    <w:p>
+      <w:pPr>
+        <w:rPr>
+          <w:lang w:val="fr-FR"/>
+        </w:rPr>
+      </w:pPr>
+      <w:r>
+        <w:rPr>
+          <w:lang w:val="fr-FR"/>
+        </w:rPr>
+        <w:t>Pour créer un nouveau test unitaire, il nous suffit alors simplement de créer une fonction utilisant la méthode testée, affichant la collection et retournant ce que devrait être la sortie si la méthode est correcte :</w:t>
+      </w:r>
+    </w:p>
+    <w:p>
+      <w:pPr>
+        <w:pStyle w:val="Code"/>
+      </w:pPr>
+    </w:p>
+    <w:p>
+      <w:pPr>
+        <w:pStyle w:val="Code"/>
+      </w:pPr>
+      <w:proofErr w:type="spellStart"/>
+      <w:r>
+        <w:rPr>
+          <w:color w:val="0000FF"/>
+          <w:highlight w:val="white"/>
+        </w:rPr>
+        <w:t>const</w:t>
+      </w:r>
+      <w:proofErr w:type="spellEnd"/>
+      <w:r>
+        <w:rPr>
+          <w:highlight w:val="white"/>
+        </w:rPr>
+        <w:t xml:space="preserve"> </w:t>
+      </w:r>
+      <w:r>
+        <w:rPr>
+          <w:color w:val="0000FF"/>
+          <w:highlight w:val="white"/>
+        </w:rPr>
+        <w:t>char</w:t>
+      </w:r>
+      <w:r>
+        <w:rPr>
+          <w:highlight w:val="white"/>
+        </w:rPr>
+        <w:t xml:space="preserve">* </w:t>
+      </w:r>
+      <w:proofErr w:type="spellStart"/>
+      <w:r>
+        <w:rPr>
+          <w:highlight w:val="white"/>
+        </w:rPr>
+        <w:t>test_</w:t>
       </w:r>
       <w:proofErr w:type="gramStart"/>
       <w:r>
         <w:rPr>
-          <w:lang w:val="fr-FR"/>
-        </w:rPr>
-        <w:t>pourrai</w:t>
+          <w:highlight w:val="white"/>
+        </w:rPr>
+        <w:t>retirer</w:t>
+      </w:r>
+      <w:proofErr w:type="spellEnd"/>
+      <w:r>
+        <w:rPr>
+          <w:highlight w:val="white"/>
+        </w:rPr>
+        <w:t>()</w:t>
       </w:r>
       <w:proofErr w:type="gramEnd"/>
-      <w:r>
-        <w:rPr>
-          <w:lang w:val="fr-FR"/>
-        </w:rPr>
-        <w:t xml:space="preserve"> être de taille quelconque. Afin d'éviter des copies de données éventuellement de taille supérieure à celle d'un pointeur, on a choisi d'utiliser un tableau de pointeurs qui pointent sur des </w:t>
-      </w:r>
-      <w:proofErr w:type="spellStart"/>
-      <w:r>
-        <w:rPr>
-          <w:lang w:val="fr-FR"/>
+    </w:p>
+    <w:p>
+      <w:pPr>
+        <w:pStyle w:val="Code"/>
+        <w:rPr>
+          <w:highlight w:val="white"/>
+        </w:rPr>
+      </w:pPr>
+      <w:r>
+        <w:rPr>
+          <w:highlight w:val="white"/>
+        </w:rPr>
+        <w:t>{</w:t>
+      </w:r>
+    </w:p>
+    <w:p>
+      <w:pPr>
+        <w:pStyle w:val="Code"/>
+        <w:rPr>
+          <w:color w:val="008000"/>
+        </w:rPr>
+      </w:pPr>
+      <w:r>
+        <w:rPr>
+          <w:highlight w:val="white"/>
+        </w:rPr>
+        <w:tab/>
+      </w:r>
+      <w:r>
+        <w:rPr>
+          <w:color w:val="008000"/>
+          <w:highlight w:val="white"/>
+        </w:rPr>
+        <w:t xml:space="preserve">// </w:t>
+      </w:r>
+      <w:r>
+        <w:rPr>
+          <w:color w:val="008000"/>
+          <w:highlight w:val="white"/>
+        </w:rPr>
+        <w:t xml:space="preserve">Création de </w:t>
+      </w:r>
+      <w:proofErr w:type="spellStart"/>
+      <w:r>
+        <w:rPr>
+          <w:color w:val="008000"/>
+        </w:rPr>
+        <w:t>dogsArray</w:t>
+      </w:r>
+      <w:proofErr w:type="spellEnd"/>
+      <w:r>
+        <w:rPr>
+          <w:color w:val="008000"/>
+        </w:rPr>
+        <w:t xml:space="preserve"> ...</w:t>
+      </w:r>
+    </w:p>
+    <w:p>
+      <w:pPr>
+        <w:pStyle w:val="Code"/>
+        <w:rPr>
+          <w:color w:val="008000"/>
+          <w:highlight w:val="white"/>
+        </w:rPr>
+      </w:pPr>
+    </w:p>
+    <w:p>
+      <w:pPr>
+        <w:pStyle w:val="Code"/>
+        <w:rPr>
+          <w:highlight w:val="white"/>
+        </w:rPr>
+      </w:pPr>
+      <w:r>
+        <w:rPr>
+          <w:color w:val="008000"/>
+          <w:highlight w:val="white"/>
+        </w:rPr>
+        <w:tab/>
+      </w:r>
+      <w:r>
+        <w:rPr>
+          <w:highlight w:val="white"/>
+        </w:rPr>
+        <w:t>TP1</w:t>
+      </w:r>
+      <w:proofErr w:type="gramStart"/>
+      <w:r>
+        <w:rPr>
+          <w:highlight w:val="white"/>
+        </w:rPr>
+        <w:t>::</w:t>
+      </w:r>
+      <w:r>
+        <w:rPr>
+          <w:color w:val="2B91AF"/>
+          <w:highlight w:val="white"/>
+        </w:rPr>
+        <w:t>collection</w:t>
+      </w:r>
+      <w:proofErr w:type="gramEnd"/>
+      <w:r>
+        <w:rPr>
+          <w:highlight w:val="white"/>
+        </w:rPr>
+        <w:t xml:space="preserve"> </w:t>
+      </w:r>
+      <w:proofErr w:type="spellStart"/>
+      <w:r>
+        <w:rPr>
+          <w:highlight w:val="white"/>
         </w:rPr>
         <w:t>dogs</w:t>
       </w:r>
       <w:proofErr w:type="spellEnd"/>
       <w:r>
         <w:rPr>
-          <w:lang w:val="fr-FR"/>
-        </w:rPr>
-        <w:t xml:space="preserve"> comme structure de données interne à la classe collection. La classe collection va ainsi manipuler voir copier le tableau de pointeur au lieu des objets de type dog afin d'optimiser la mémoire et le temps d’exécution de l'application.</w:t>
-      </w:r>
-    </w:p>
-    <w:p>
-      <w:pPr>
-        <w:rPr>
-          <w:lang w:val="fr-FR"/>
-        </w:rPr>
-      </w:pPr>
-      <w:r>
-        <w:rPr>
-          <w:lang w:val="fr-FR"/>
-        </w:rPr>
-        <w:t>Un autre choix qui a été pris était d'ordonner les éléments de la collection dans l'ordre d'ajout.</w:t>
-      </w:r>
-    </w:p>
-    <w:p>
-      <w:pPr>
-        <w:rPr>
-          <w:lang w:val="fr-FR"/>
-        </w:rPr>
-      </w:pPr>
-      <w:r>
-        <w:rPr>
-          <w:lang w:val="fr-FR"/>
-        </w:rPr>
-        <w:t xml:space="preserve">Nous avons en outre choisit d'empêché le compilateur d'implémenter automatiquement le constructeur de copie et le « copy </w:t>
-      </w:r>
-      <w:proofErr w:type="spellStart"/>
-      <w:r>
-        <w:rPr>
-          <w:lang w:val="fr-FR"/>
-        </w:rPr>
-        <w:t>assignment</w:t>
-      </w:r>
-      <w:proofErr w:type="spellEnd"/>
-      <w:r>
-        <w:rPr>
-          <w:lang w:val="fr-FR"/>
+          <w:highlight w:val="white"/>
+        </w:rPr>
+        <w:t>(</w:t>
+      </w:r>
+      <w:proofErr w:type="spellStart"/>
+      <w:r>
+        <w:rPr>
+          <w:highlight w:val="white"/>
+        </w:rPr>
+        <w:t>dogsArray</w:t>
+      </w:r>
+      <w:proofErr w:type="spellEnd"/>
+      <w:r>
+        <w:rPr>
+          <w:highlight w:val="white"/>
+        </w:rPr>
+        <w:t>, 3);</w:t>
+      </w:r>
+    </w:p>
+    <w:p>
+      <w:pPr>
+        <w:pStyle w:val="Code"/>
+        <w:rPr>
+          <w:highlight w:val="white"/>
+          <w:lang w:val="en-US"/>
+        </w:rPr>
+      </w:pPr>
+      <w:r>
+        <w:rPr>
+          <w:highlight w:val="white"/>
+        </w:rPr>
+        <w:tab/>
+      </w:r>
+      <w:proofErr w:type="spellStart"/>
+      <w:proofErr w:type="gramStart"/>
+      <w:r>
+        <w:rPr>
+          <w:highlight w:val="white"/>
+          <w:lang w:val="en-US"/>
+        </w:rPr>
+        <w:t>dogs.retirer</w:t>
+      </w:r>
+      <w:proofErr w:type="spellEnd"/>
+      <w:r>
+        <w:rPr>
+          <w:highlight w:val="white"/>
+          <w:lang w:val="en-US"/>
+        </w:rPr>
+        <w:t>(</w:t>
+      </w:r>
+      <w:proofErr w:type="gramEnd"/>
+      <w:r>
+        <w:rPr>
+          <w:color w:val="008080"/>
+          <w:highlight w:val="white"/>
+          <w:lang w:val="en-US"/>
+        </w:rPr>
+        <w:t>new</w:t>
+      </w:r>
+      <w:r>
+        <w:rPr>
+          <w:highlight w:val="white"/>
+          <w:lang w:val="en-US"/>
+        </w:rPr>
+        <w:t xml:space="preserve"> TP1::</w:t>
+      </w:r>
+      <w:r>
+        <w:rPr>
+          <w:color w:val="2B91AF"/>
+          <w:highlight w:val="white"/>
+          <w:lang w:val="en-US"/>
+        </w:rPr>
+        <w:t>dog</w:t>
+      </w:r>
+      <w:r>
+        <w:rPr>
+          <w:highlight w:val="white"/>
+          <w:lang w:val="en-US"/>
+        </w:rPr>
+        <w:t>(TP1::</w:t>
+      </w:r>
+      <w:r>
+        <w:rPr>
+          <w:color w:val="2B91AF"/>
+          <w:highlight w:val="white"/>
+          <w:lang w:val="en-US"/>
+        </w:rPr>
+        <w:t>color</w:t>
+      </w:r>
+      <w:r>
+        <w:rPr>
+          <w:highlight w:val="white"/>
+          <w:lang w:val="en-US"/>
+        </w:rPr>
+        <w:t>::</w:t>
+      </w:r>
+      <w:r>
+        <w:rPr>
+          <w:color w:val="2F4F4F"/>
+          <w:highlight w:val="white"/>
+          <w:lang w:val="en-US"/>
+        </w:rPr>
+        <w:t>RED</w:t>
+      </w:r>
+      <w:r>
+        <w:rPr>
+          <w:highlight w:val="white"/>
+          <w:lang w:val="en-US"/>
+        </w:rPr>
+        <w:t>, 3));</w:t>
+      </w:r>
+    </w:p>
+    <w:p>
+      <w:pPr>
+        <w:pStyle w:val="Code"/>
+        <w:rPr>
+          <w:highlight w:val="white"/>
+        </w:rPr>
+      </w:pPr>
+      <w:r>
+        <w:rPr>
+          <w:highlight w:val="white"/>
+          <w:lang w:val="en-US"/>
+        </w:rPr>
+        <w:tab/>
+      </w:r>
+      <w:proofErr w:type="spellStart"/>
+      <w:proofErr w:type="gramStart"/>
+      <w:r>
+        <w:rPr>
+          <w:highlight w:val="white"/>
+        </w:rPr>
+        <w:t>dogs.afficher</w:t>
+      </w:r>
+      <w:proofErr w:type="spellEnd"/>
+      <w:r>
+        <w:rPr>
+          <w:highlight w:val="white"/>
+        </w:rPr>
+        <w:t>(</w:t>
+      </w:r>
+      <w:proofErr w:type="gramEnd"/>
+      <w:r>
+        <w:rPr>
+          <w:highlight w:val="white"/>
+        </w:rPr>
+        <w:t>);</w:t>
+      </w:r>
+    </w:p>
+    <w:p>
+      <w:pPr>
+        <w:pStyle w:val="Code"/>
+        <w:rPr>
+          <w:highlight w:val="white"/>
+        </w:rPr>
+      </w:pPr>
+    </w:p>
+    <w:p>
+      <w:pPr>
+        <w:pStyle w:val="Code"/>
+        <w:rPr>
+          <w:color w:val="008000"/>
+        </w:rPr>
+      </w:pPr>
+      <w:r>
+        <w:rPr>
+          <w:highlight w:val="white"/>
+        </w:rPr>
+        <w:tab/>
+      </w:r>
+      <w:r>
+        <w:rPr>
+          <w:color w:val="008000"/>
+          <w:highlight w:val="white"/>
+        </w:rPr>
+        <w:t xml:space="preserve">// </w:t>
+      </w:r>
+      <w:r>
+        <w:rPr>
+          <w:color w:val="008000"/>
+        </w:rPr>
+        <w:t>A</w:t>
+      </w:r>
+      <w:r>
+        <w:rPr>
+          <w:color w:val="008000"/>
+        </w:rPr>
+        <w:t>utres tests de la méthode retirer</w:t>
+      </w:r>
+      <w:r>
+        <w:rPr>
+          <w:color w:val="008000"/>
+        </w:rPr>
+        <w:t xml:space="preserve"> ...</w:t>
+      </w:r>
+    </w:p>
+    <w:p>
+      <w:pPr>
+        <w:pStyle w:val="Code"/>
+        <w:rPr>
+          <w:color w:val="008000"/>
+        </w:rPr>
+      </w:pPr>
+    </w:p>
+    <w:p>
+      <w:pPr>
+        <w:pStyle w:val="Code"/>
+        <w:rPr>
+          <w:highlight w:val="white"/>
+        </w:rPr>
+      </w:pPr>
+      <w:r>
+        <w:rPr>
+          <w:color w:val="008000"/>
+        </w:rPr>
+        <w:tab/>
+      </w:r>
+      <w:r>
+        <w:rPr>
+          <w:color w:val="008000"/>
+          <w:highlight w:val="white"/>
+        </w:rPr>
+        <w:t xml:space="preserve">// </w:t>
+      </w:r>
+      <w:r>
+        <w:rPr>
+          <w:color w:val="008000"/>
+          <w:highlight w:val="white"/>
+        </w:rPr>
+        <w:t xml:space="preserve">On retourne </w:t>
+      </w:r>
+      <w:r>
+        <w:rPr>
+          <w:color w:val="008000"/>
+          <w:highlight w:val="white"/>
+        </w:rPr>
+        <w:t>ce qui devrait être affiché</w:t>
+      </w:r>
+    </w:p>
+    <w:p>
+      <w:pPr>
+        <w:pStyle w:val="Code"/>
+        <w:rPr>
+          <w:highlight w:val="white"/>
+        </w:rPr>
+      </w:pPr>
+      <w:r>
+        <w:rPr>
+          <w:highlight w:val="white"/>
+        </w:rPr>
+        <w:tab/>
+      </w:r>
+      <w:r>
+        <w:rPr>
+          <w:color w:val="0000FF"/>
+          <w:highlight w:val="white"/>
+        </w:rPr>
+        <w:t>return</w:t>
+      </w:r>
+      <w:r>
+        <w:rPr>
+          <w:highlight w:val="white"/>
         </w:rPr>
         <w:t xml:space="preserve"> </w:t>
       </w:r>
-      <w:proofErr w:type="spellStart"/>
-      <w:r>
-        <w:rPr>
-          <w:lang w:val="fr-FR"/>
-        </w:rPr>
-        <w:t>operator</w:t>
-      </w:r>
-      <w:proofErr w:type="spellEnd"/>
-      <w:r>
-        <w:rPr>
-          <w:lang w:val="fr-FR"/>
-        </w:rPr>
-        <w:t xml:space="preserve"> » avec le mot clés « </w:t>
-      </w:r>
-      <w:proofErr w:type="spellStart"/>
-      <w:r>
-        <w:rPr>
-          <w:lang w:val="fr-FR"/>
-        </w:rPr>
-        <w:t>delete</w:t>
-      </w:r>
-      <w:proofErr w:type="spellEnd"/>
-      <w:r>
-        <w:rPr>
-          <w:lang w:val="fr-FR"/>
-        </w:rPr>
-        <w:t xml:space="preserve"> » car il nous était interdis de les implémenter et que la classe collection contient un pointeur qui ne devrait pas être copié par valeur lors de la copie de l'objet de type collection.</w:t>
-      </w:r>
-    </w:p>
-    <w:p>
-      <w:pPr>
-        <w:rPr>
-          <w:lang w:val="fr-FR"/>
-        </w:rPr>
-      </w:pPr>
-      <w:r>
-        <w:rPr>
-          <w:lang w:val="fr-FR"/>
-        </w:rPr>
-        <w:t xml:space="preserve">Concernant l'allocation de mémoire pour l'ajout d'objets dans la collection, on a préféré d'allouer de la mémoire par paquet c'est à dire : allouer plusieurs éléments vide à mettre dans la collection à la fois afin de réduire le cout d'ajout </w:t>
-      </w:r>
-      <w:proofErr w:type="spellStart"/>
-      <w:r>
-        <w:rPr>
-          <w:lang w:val="fr-FR"/>
-        </w:rPr>
-        <w:t>d'ajout</w:t>
-      </w:r>
-      <w:proofErr w:type="spellEnd"/>
-      <w:r>
-        <w:rPr>
-          <w:lang w:val="fr-FR"/>
-        </w:rPr>
-        <w:t xml:space="preserve"> d'objets à la collection.</w:t>
+      <w:r>
+        <w:rPr>
+          <w:color w:val="A31515"/>
+          <w:highlight w:val="white"/>
+        </w:rPr>
+        <w:t>"</w:t>
+      </w:r>
+      <w:proofErr w:type="gramStart"/>
+      <w:r>
+        <w:rPr>
+          <w:color w:val="A31515"/>
+          <w:highlight w:val="white"/>
+        </w:rPr>
+        <w:t>{ 50</w:t>
+      </w:r>
+      <w:proofErr w:type="gramEnd"/>
+      <w:r>
+        <w:rPr>
+          <w:color w:val="A31515"/>
+          <w:highlight w:val="white"/>
+        </w:rPr>
+        <w:t>, 3, 99 }"</w:t>
+      </w:r>
+      <w:r>
+        <w:rPr>
+          <w:highlight w:val="white"/>
+        </w:rPr>
+        <w:t>;</w:t>
+      </w:r>
+    </w:p>
+    <w:p>
+      <w:pPr>
+        <w:pStyle w:val="Code"/>
+      </w:pPr>
+      <w:r>
+        <w:rPr>
+          <w:highlight w:val="white"/>
+        </w:rPr>
+        <w:t>}</w:t>
+      </w:r>
+    </w:p>
+    <w:p>
+      <w:pPr>
+        <w:pStyle w:val="Code"/>
+      </w:pPr>
+    </w:p>
+    <w:p>
+      <w:pPr>
+        <w:jc w:val="both"/>
+        <w:rPr>
+          <w:lang w:val="fr-FR"/>
+        </w:rPr>
+      </w:pPr>
+      <w:r>
+        <w:rPr>
+          <w:lang w:val="fr-FR"/>
+        </w:rPr>
+        <w:t xml:space="preserve">Puis on exécute </w:t>
+      </w:r>
+      <w:r>
+        <w:rPr>
+          <w:lang w:val="fr-FR"/>
+        </w:rPr>
+        <w:t xml:space="preserve">le test dans </w:t>
+      </w:r>
+      <w:r>
+        <w:rPr>
+          <w:lang w:val="fr-FR"/>
+        </w:rPr>
+        <w:t xml:space="preserve">la fonction </w:t>
+      </w:r>
+      <w:r>
+        <w:rPr>
+          <w:lang w:val="fr-FR"/>
+        </w:rPr>
+        <w:t>main</w:t>
+      </w:r>
+      <w:r>
+        <w:rPr>
+          <w:lang w:val="fr-FR"/>
+        </w:rPr>
+        <w:t xml:space="preserve"> : </w:t>
+      </w:r>
+    </w:p>
+    <w:p>
+      <w:pPr>
+        <w:pStyle w:val="Code"/>
+      </w:pPr>
+      <w:proofErr w:type="gramStart"/>
+      <w:r>
+        <w:rPr>
+          <w:highlight w:val="white"/>
+        </w:rPr>
+        <w:t>test(</w:t>
+      </w:r>
+      <w:proofErr w:type="spellStart"/>
+      <w:proofErr w:type="gramEnd"/>
+      <w:r>
+        <w:rPr>
+          <w:highlight w:val="white"/>
+        </w:rPr>
+        <w:t>test_retirer</w:t>
+      </w:r>
+      <w:proofErr w:type="spellEnd"/>
+      <w:r>
+        <w:rPr>
+          <w:highlight w:val="white"/>
+        </w:rPr>
+        <w:t xml:space="preserve">, </w:t>
+      </w:r>
+      <w:r>
+        <w:rPr>
+          <w:color w:val="A31515"/>
+          <w:highlight w:val="white"/>
+        </w:rPr>
+        <w:t>"RETIRER"</w:t>
+      </w:r>
+      <w:r>
+        <w:rPr>
+          <w:highlight w:val="white"/>
+        </w:rPr>
+        <w:t>);</w:t>
+      </w:r>
+    </w:p>
+    <w:p>
+      <w:pPr>
+        <w:pStyle w:val="Code"/>
+        <w:rPr>
+          <w:lang w:val="en-US"/>
+        </w:rPr>
+      </w:pPr>
+    </w:p>
+    <w:p>
+      <w:pPr>
+        <w:jc w:val="both"/>
+        <w:rPr>
+          <w:rFonts w:ascii="Consolas" w:hAnsi="Consolas" w:cs="Consolas"/>
+          <w:color w:val="000000"/>
+          <w:sz w:val="19"/>
+          <w:szCs w:val="19"/>
+          <w:lang w:val="fr-FR"/>
+        </w:rPr>
+      </w:pPr>
+      <w:r>
+        <w:rPr>
+          <w:lang w:val="fr-FR"/>
+        </w:rPr>
+        <w:t>Les test</w:t>
+      </w:r>
+      <w:r>
+        <w:rPr>
+          <w:lang w:val="fr-FR"/>
+        </w:rPr>
+        <w:t>s</w:t>
+      </w:r>
+      <w:r>
+        <w:rPr>
+          <w:lang w:val="fr-FR"/>
+        </w:rPr>
+        <w:t xml:space="preserve"> unitaires que nous </w:t>
+      </w:r>
+      <w:r>
+        <w:rPr>
+          <w:lang w:val="fr-FR"/>
+        </w:rPr>
+        <w:t>exécutons</w:t>
+      </w:r>
+      <w:r>
+        <w:rPr>
+          <w:lang w:val="fr-FR"/>
+        </w:rPr>
+        <w:t xml:space="preserve"> sont : </w:t>
+      </w:r>
+      <w:proofErr w:type="spellStart"/>
+      <w:r>
+        <w:rPr>
+          <w:rStyle w:val="CodeCar"/>
+          <w:highlight w:val="white"/>
+        </w:rPr>
+        <w:t>test_lifetime</w:t>
+      </w:r>
+      <w:proofErr w:type="spellEnd"/>
+      <w:r>
+        <w:rPr>
+          <w:rFonts w:ascii="Consolas" w:hAnsi="Consolas" w:cs="Consolas"/>
+          <w:color w:val="000000"/>
+          <w:sz w:val="19"/>
+          <w:szCs w:val="19"/>
+          <w:lang w:val="fr-FR"/>
+        </w:rPr>
+        <w:t xml:space="preserve">, </w:t>
+      </w:r>
+      <w:proofErr w:type="spellStart"/>
+      <w:r>
+        <w:rPr>
+          <w:rStyle w:val="CodeCar"/>
+          <w:highlight w:val="white"/>
+        </w:rPr>
+        <w:t>test_afficher</w:t>
+      </w:r>
+      <w:proofErr w:type="spellEnd"/>
+      <w:r>
+        <w:rPr>
+          <w:rFonts w:ascii="Consolas" w:hAnsi="Consolas" w:cs="Consolas"/>
+          <w:color w:val="000000"/>
+          <w:sz w:val="19"/>
+          <w:szCs w:val="19"/>
+          <w:lang w:val="fr-FR"/>
+        </w:rPr>
+        <w:t xml:space="preserve">, </w:t>
+      </w:r>
+      <w:proofErr w:type="spellStart"/>
+      <w:r>
+        <w:rPr>
+          <w:rStyle w:val="CodeCar"/>
+          <w:highlight w:val="white"/>
+        </w:rPr>
+        <w:t>test_ajouter</w:t>
+      </w:r>
+      <w:proofErr w:type="spellEnd"/>
+      <w:r>
+        <w:rPr>
+          <w:rFonts w:ascii="Consolas" w:hAnsi="Consolas" w:cs="Consolas"/>
+          <w:color w:val="000000"/>
+          <w:sz w:val="19"/>
+          <w:szCs w:val="19"/>
+          <w:lang w:val="fr-FR"/>
+        </w:rPr>
+        <w:t xml:space="preserve">, </w:t>
+      </w:r>
+      <w:proofErr w:type="spellStart"/>
+      <w:r>
+        <w:rPr>
+          <w:rStyle w:val="CodeCar"/>
+          <w:highlight w:val="white"/>
+        </w:rPr>
+        <w:t>test_retirer</w:t>
+      </w:r>
+      <w:proofErr w:type="spellEnd"/>
+      <w:r>
+        <w:rPr>
+          <w:rFonts w:ascii="Consolas" w:hAnsi="Consolas" w:cs="Consolas"/>
+          <w:color w:val="000000"/>
+          <w:sz w:val="19"/>
+          <w:szCs w:val="19"/>
+          <w:lang w:val="fr-FR"/>
+        </w:rPr>
+        <w:t xml:space="preserve">, </w:t>
+      </w:r>
+      <w:proofErr w:type="spellStart"/>
+      <w:r>
+        <w:rPr>
+          <w:rStyle w:val="CodeCar"/>
+          <w:highlight w:val="white"/>
+        </w:rPr>
+        <w:t>test_ajuster</w:t>
+      </w:r>
+      <w:proofErr w:type="spellEnd"/>
+      <w:r>
+        <w:rPr>
+          <w:rFonts w:ascii="Consolas" w:hAnsi="Consolas" w:cs="Consolas"/>
+          <w:color w:val="000000"/>
+          <w:sz w:val="19"/>
+          <w:szCs w:val="19"/>
+          <w:lang w:val="fr-FR"/>
+        </w:rPr>
+        <w:t xml:space="preserve"> et </w:t>
+      </w:r>
+      <w:proofErr w:type="spellStart"/>
+      <w:r>
+        <w:rPr>
+          <w:rStyle w:val="CodeCar"/>
+          <w:highlight w:val="white"/>
+        </w:rPr>
+        <w:t>test_reunir</w:t>
+      </w:r>
+      <w:proofErr w:type="spellEnd"/>
+      <w:r>
+        <w:rPr>
+          <w:rFonts w:ascii="Consolas" w:hAnsi="Consolas" w:cs="Consolas"/>
+          <w:color w:val="000000"/>
+          <w:sz w:val="19"/>
+          <w:szCs w:val="19"/>
+          <w:lang w:val="fr-FR"/>
+        </w:rPr>
+        <w:t>.</w:t>
+      </w:r>
+    </w:p>
+    <w:p>
+      <w:pPr>
+        <w:rPr>
+          <w:lang w:val="fr-FR"/>
+        </w:rPr>
+      </w:pPr>
+      <w:r>
+        <w:rPr>
+          <w:lang w:val="fr-FR"/>
+        </w:rPr>
+        <w:t xml:space="preserve">La fonction </w:t>
+      </w:r>
+      <w:proofErr w:type="spellStart"/>
+      <w:r>
+        <w:rPr>
+          <w:rStyle w:val="CodeCar"/>
+          <w:highlight w:val="white"/>
+        </w:rPr>
+        <w:t>test_lifetime</w:t>
+      </w:r>
+      <w:proofErr w:type="spellEnd"/>
+      <w:r>
+        <w:rPr>
+          <w:lang w:val="fr-FR"/>
+        </w:rPr>
+        <w:t xml:space="preserve">  teste si les constructeurs et le destructeur de la classe  fonctionnent (ne lancent pas d’exceptions).</w:t>
       </w:r>
       <w:bookmarkStart w:id="0" w:name="_GoBack"/>
       <w:bookmarkEnd w:id="0"/>
     </w:p>
     <w:p>
       <w:pPr>
+        <w:rPr>
+          <w:lang w:val="fr-FR"/>
+        </w:rPr>
+      </w:pPr>
+      <w:r>
+        <w:rPr>
+          <w:lang w:val="fr-FR"/>
+        </w:rPr>
+        <w:t>C</w:t>
+      </w:r>
+      <w:r>
+        <w:rPr>
+          <w:lang w:val="fr-FR"/>
+        </w:rPr>
+        <w:t>h</w:t>
+      </w:r>
+      <w:r>
+        <w:rPr>
+          <w:lang w:val="fr-FR"/>
+        </w:rPr>
+        <w:t xml:space="preserve">aque </w:t>
+      </w:r>
+      <w:r>
+        <w:rPr>
+          <w:lang w:val="fr-FR"/>
+        </w:rPr>
+        <w:t>test assume que le précédent a réussi pour des raisons de simplicité.</w:t>
+      </w:r>
+    </w:p>
+    <w:p>
+      <w:pPr>
         <w:pStyle w:val="Titre1"/>
-        <w:rPr>
-          <w:lang w:val="fr-FR"/>
-        </w:rPr>
-      </w:pPr>
-      <w:r>
-        <w:rPr>
-          <w:lang w:val="fr-FR"/>
-        </w:rPr>
-        <w:lastRenderedPageBreak/>
-        <w:t>TESTS</w:t>
-      </w:r>
-      <w:r>
-        <w:rPr>
-          <w:lang w:val="fr-FR"/>
-        </w:rPr>
-        <w:t xml:space="preserve"> UNITAIRES</w:t>
-      </w:r>
-    </w:p>
-    <w:p>
-      <w:pPr>
-        <w:pStyle w:val="Titre1"/>
+        <w:jc w:val="both"/>
         <w:rPr>
           <w:lang w:val="fr-FR"/>
         </w:rPr>
@@ -370,10 +1694,71 @@
     </w:p>
     <w:p>
       <w:pPr>
-        <w:rPr>
-          <w:lang w:val="fr-FR"/>
-        </w:rPr>
-      </w:pPr>
+        <w:jc w:val="both"/>
+        <w:rPr>
+          <w:lang w:val="fr-FR"/>
+        </w:rPr>
+      </w:pPr>
+      <w:proofErr w:type="spellStart"/>
+      <w:r>
+        <w:rPr>
+          <w:lang w:val="fr-FR"/>
+        </w:rPr>
+        <w:t>Templates</w:t>
+      </w:r>
+      <w:proofErr w:type="spellEnd"/>
+      <w:r>
+        <w:rPr>
+          <w:lang w:val="fr-FR"/>
+        </w:rPr>
+        <w:t xml:space="preserve">, sort (structure de données + complexes), surcharge d’opérateurs et </w:t>
+      </w:r>
+      <w:proofErr w:type="spellStart"/>
+      <w:r>
+        <w:rPr>
+          <w:lang w:val="fr-FR"/>
+        </w:rPr>
+        <w:t>ctrs</w:t>
+      </w:r>
+      <w:proofErr w:type="spellEnd"/>
+      <w:r>
+        <w:rPr>
+          <w:lang w:val="fr-FR"/>
+        </w:rPr>
+        <w:t xml:space="preserve"> de copie, </w:t>
+      </w:r>
+      <w:proofErr w:type="spellStart"/>
+      <w:r>
+        <w:rPr>
+          <w:lang w:val="fr-FR"/>
+        </w:rPr>
+        <w:t>itérateurs</w:t>
+      </w:r>
+      <w:proofErr w:type="spellEnd"/>
+      <w:r>
+        <w:rPr>
+          <w:lang w:val="fr-FR"/>
+        </w:rPr>
+        <w:t> ?</w:t>
+      </w:r>
+      <w:r>
+        <w:rPr>
+          <w:lang w:val="fr-FR"/>
+        </w:rPr>
+        <w:t>, un moyen d’</w:t>
+      </w:r>
+      <w:r>
+        <w:rPr>
+          <w:lang w:val="fr-FR"/>
+        </w:rPr>
+        <w:t>accéder</w:t>
+      </w:r>
+      <w:r>
+        <w:rPr>
+          <w:lang w:val="fr-FR"/>
+        </w:rPr>
+        <w:t xml:space="preserve"> aux données &gt;.&lt;, …</w:t>
+      </w:r>
     </w:p>
     <w:sectPr>
       <w:pgSz w:w="12240" w:h="15840"/>
@@ -803,7 +2188,6 @@
   <w:style w:type="character" w:default="1" w:styleId="Policepardfaut">
     <w:name w:val="Default Paragraph Font"/>
     <w:uiPriority w:val="1"/>
-    <w:semiHidden/>
     <w:unhideWhenUsed/>
   </w:style>
   <w:style w:type="table" w:default="1" w:styleId="TableauNormal">
@@ -873,6 +2257,38 @@
       <w:sz w:val="56"/>
       <w:szCs w:val="56"/>
     </w:rPr>
+  </w:style>
+  <w:style w:type="paragraph" w:customStyle="1" w:styleId="Code">
+    <w:name w:val="Code"/>
+    <w:basedOn w:val="Sansinterligne"/>
+    <w:link w:val="CodeCar"/>
+    <w:qFormat/>
+    <w:rsid w:val="00773868"/>
+    <w:rPr>
+      <w:rFonts w:ascii="Consolas" w:hAnsi="Consolas"/>
+      <w:sz w:val="20"/>
+      <w:lang w:val="fr-FR"/>
+    </w:rPr>
+  </w:style>
+  <w:style w:type="character" w:customStyle="1" w:styleId="CodeCar">
+    <w:name w:val="Code Car"/>
+    <w:basedOn w:val="Policepardfaut"/>
+    <w:link w:val="Code"/>
+    <w:rsid w:val="00773868"/>
+    <w:rPr>
+      <w:rFonts w:ascii="Consolas" w:hAnsi="Consolas"/>
+      <w:sz w:val="20"/>
+      <w:lang w:val="fr-FR"/>
+    </w:rPr>
+  </w:style>
+  <w:style w:type="paragraph" w:styleId="Sansinterligne">
+    <w:name w:val="No Spacing"/>
+    <w:uiPriority w:val="1"/>
+    <w:qFormat/>
+    <w:rsid w:val="00773868"/>
+    <w:pPr>
+      <w:spacing w:after="0" w:line="240" w:lineRule="auto"/>
+    </w:pPr>
   </w:style>
 </w:styles>
 </file>

</xml_diff>